<commit_message>
Subindo trabalho de Engenharia de Requisitos
</commit_message>
<xml_diff>
--- a/IPC/Pesquisa bibliográfica.docx
+++ b/IPC/Pesquisa bibliográfica.docx
@@ -421,12 +421,14 @@
         <w:jc w:val="both"/>
         <w:rPr>
           <w:rFonts w:ascii="Arial Narrow" w:hAnsi="Arial Narrow"/>
-          <w:lang w:val="pt-BR"/>
-        </w:rPr>
-      </w:pPr>
-      <w:r>
-        <w:rPr>
-          <w:rFonts w:ascii="Arial Narrow" w:hAnsi="Arial Narrow"/>
+          <w:highlight w:val="yellow"/>
+          <w:lang w:val="pt-BR"/>
+        </w:rPr>
+      </w:pPr>
+      <w:r>
+        <w:rPr>
+          <w:rFonts w:ascii="Arial Narrow" w:hAnsi="Arial Narrow"/>
+          <w:highlight w:val="yellow"/>
           <w:lang w:val="pt-BR"/>
         </w:rPr>
         <w:t xml:space="preserve">VALENTE, </w:t>
@@ -434,6 +436,7 @@
       <w:r>
         <w:rPr>
           <w:rFonts w:ascii="Arial Narrow" w:hAnsi="Arial Narrow"/>
+          <w:highlight w:val="yellow"/>
           <w:lang w:val="pt-BR"/>
         </w:rPr>
         <w:t>José Armando. Réplica: os desafios da implantação da EAD.</w:t>
@@ -442,6 +445,7 @@
         <w:rPr>
           <w:rFonts w:ascii="Arial Narrow" w:hAnsi="Arial Narrow"/>
           <w:bCs/>
+          <w:highlight w:val="yellow"/>
           <w:lang w:val="pt-BR"/>
         </w:rPr>
         <w:t> </w:t>
@@ -451,6 +455,7 @@
           <w:rFonts w:ascii="Arial Narrow" w:hAnsi="Arial Narrow"/>
           <w:b/>
           <w:bCs/>
+          <w:highlight w:val="yellow"/>
           <w:lang w:val="pt-BR"/>
         </w:rPr>
         <w:t>Interface (Botucatu)</w:t>
@@ -458,6 +463,7 @@
       <w:r>
         <w:rPr>
           <w:rFonts w:ascii="Arial Narrow" w:hAnsi="Arial Narrow"/>
+          <w:highlight w:val="yellow"/>
           <w:lang w:val="pt-BR"/>
         </w:rPr>
         <w:t>, Botucatu,</w:t>
@@ -465,6 +471,7 @@
       <w:r>
         <w:rPr>
           <w:rFonts w:ascii="Arial Narrow" w:hAnsi="Arial Narrow"/>
+          <w:highlight w:val="yellow"/>
           <w:lang w:val="pt-BR"/>
         </w:rPr>
         <w:t xml:space="preserve"> </w:t>
@@ -472,6 +479,7 @@
       <w:r>
         <w:rPr>
           <w:rFonts w:ascii="Arial Narrow" w:hAnsi="Arial Narrow"/>
+          <w:highlight w:val="yellow"/>
           <w:lang w:val="pt-BR"/>
         </w:rPr>
         <w:t>v</w:t>
@@ -479,6 +487,7 @@
       <w:r>
         <w:rPr>
           <w:rFonts w:ascii="Arial Narrow" w:hAnsi="Arial Narrow"/>
+          <w:highlight w:val="yellow"/>
           <w:lang w:val="pt-BR"/>
         </w:rPr>
         <w:t>. 7, n.</w:t>
@@ -486,6 +495,7 @@
       <w:r>
         <w:rPr>
           <w:rFonts w:ascii="Arial Narrow" w:hAnsi="Arial Narrow"/>
+          <w:highlight w:val="yellow"/>
           <w:lang w:val="pt-BR"/>
         </w:rPr>
         <w:t xml:space="preserve"> 1</w:t>
@@ -493,6 +503,7 @@
       <w:r>
         <w:rPr>
           <w:rFonts w:ascii="Arial Narrow" w:hAnsi="Arial Narrow"/>
+          <w:highlight w:val="yellow"/>
           <w:lang w:val="pt-BR"/>
         </w:rPr>
         <w:t>2, p. 148,  fev.  2003</w:t>
@@ -500,6 +511,7 @@
       <w:r>
         <w:rPr>
           <w:rFonts w:ascii="Arial Narrow" w:hAnsi="Arial Narrow"/>
+          <w:highlight w:val="yellow"/>
           <w:lang w:val="pt-BR"/>
         </w:rPr>
         <w:t>.   Disponível em: &lt;http://dx.doi.org/10.1590/S1414-32832003000100014&gt;. Acesso em</w:t>
@@ -507,6 +519,7 @@
       <w:r>
         <w:rPr>
           <w:rFonts w:ascii="Arial Narrow" w:hAnsi="Arial Narrow"/>
+          <w:highlight w:val="yellow"/>
           <w:lang w:val="pt-BR"/>
         </w:rPr>
         <w:t xml:space="preserve"> 02 set. </w:t>
@@ -514,6 +527,7 @@
       <w:r>
         <w:rPr>
           <w:rFonts w:ascii="Arial Narrow" w:hAnsi="Arial Narrow"/>
+          <w:highlight w:val="yellow"/>
           <w:lang w:val="pt-BR"/>
         </w:rPr>
         <w:t>2018.</w:t>
@@ -649,12 +663,14 @@
         <w:jc w:val="both"/>
         <w:rPr>
           <w:rFonts w:ascii="Arial Narrow" w:hAnsi="Arial Narrow"/>
-          <w:lang w:val="pt-BR"/>
-        </w:rPr>
-      </w:pPr>
-      <w:r>
-        <w:rPr>
-          <w:rFonts w:ascii="Arial Narrow" w:hAnsi="Arial Narrow"/>
+          <w:highlight w:val="yellow"/>
+          <w:lang w:val="pt-BR"/>
+        </w:rPr>
+      </w:pPr>
+      <w:r>
+        <w:rPr>
+          <w:rFonts w:ascii="Arial Narrow" w:hAnsi="Arial Narrow"/>
+          <w:highlight w:val="yellow"/>
           <w:lang w:val="pt-BR"/>
         </w:rPr>
         <w:t>CUNHA, Silvio Luiz Souza. Reflexões sobre o EAD no Ensino de Física. </w:t>
@@ -663,6 +679,7 @@
         <w:rPr>
           <w:rFonts w:ascii="Arial Narrow" w:hAnsi="Arial Narrow"/>
           <w:b/>
+          <w:highlight w:val="yellow"/>
           <w:lang w:val="pt-BR"/>
         </w:rPr>
         <w:t>Revista Brasileira de Ensino de Física</w:t>
@@ -670,6 +687,7 @@
       <w:r>
         <w:rPr>
           <w:rFonts w:ascii="Arial Narrow" w:hAnsi="Arial Narrow"/>
+          <w:highlight w:val="yellow"/>
           <w:lang w:val="pt-BR"/>
         </w:rPr>
         <w:t xml:space="preserve">,  São </w:t>
@@ -677,6 +695,7 @@
       <w:r>
         <w:rPr>
           <w:rFonts w:ascii="Arial Narrow" w:hAnsi="Arial Narrow"/>
+          <w:highlight w:val="yellow"/>
           <w:lang w:val="pt-BR"/>
         </w:rPr>
         <w:t>Paulo,</w:t>
@@ -684,6 +703,7 @@
       <w:r>
         <w:rPr>
           <w:rFonts w:ascii="Arial Narrow" w:hAnsi="Arial Narrow"/>
+          <w:highlight w:val="yellow"/>
           <w:lang w:val="pt-BR"/>
         </w:rPr>
         <w:t xml:space="preserve">  v. 28, n. 2, p. 151-153,  jun.  </w:t>
@@ -691,6 +711,7 @@
       <w:r>
         <w:rPr>
           <w:rFonts w:ascii="Arial Narrow" w:hAnsi="Arial Narrow"/>
+          <w:highlight w:val="yellow"/>
           <w:lang w:val="pt-BR"/>
         </w:rPr>
         <w:t>2006.</w:t>
@@ -698,6 +719,7 @@
       <w:r>
         <w:rPr>
           <w:rFonts w:ascii="Arial Narrow" w:hAnsi="Arial Narrow"/>
+          <w:highlight w:val="yellow"/>
           <w:lang w:val="pt-BR"/>
         </w:rPr>
         <w:t xml:space="preserve">   Disponível em &lt;http://dx.doi.org/10.1590/S0102-47442006000200005&gt;. Acesso em  02  set.  2018.</w:t>
@@ -858,12 +880,14 @@
         <w:jc w:val="both"/>
         <w:rPr>
           <w:rFonts w:ascii="Arial Narrow" w:hAnsi="Arial Narrow" w:cstheme="minorBidi"/>
-          <w:lang w:val="pt-BR"/>
-        </w:rPr>
-      </w:pPr>
-      <w:r>
-        <w:rPr>
-          <w:rFonts w:ascii="Arial Narrow" w:hAnsi="Arial Narrow" w:cstheme="minorBidi"/>
+          <w:highlight w:val="yellow"/>
+          <w:lang w:val="pt-BR"/>
+        </w:rPr>
+      </w:pPr>
+      <w:r>
+        <w:rPr>
+          <w:rFonts w:ascii="Arial Narrow" w:hAnsi="Arial Narrow" w:cstheme="minorBidi"/>
+          <w:highlight w:val="yellow"/>
           <w:lang w:val="pt-BR"/>
         </w:rPr>
         <w:t xml:space="preserve">ALONSO, Kátia Morosov. A expansão do ensino superior no Brasil e a </w:t>
@@ -872,6 +896,7 @@
       <w:r>
         <w:rPr>
           <w:rFonts w:ascii="Arial Narrow" w:hAnsi="Arial Narrow" w:cstheme="minorBidi"/>
+          <w:highlight w:val="yellow"/>
           <w:lang w:val="pt-BR"/>
         </w:rPr>
         <w:t>EaD</w:t>
@@ -880,6 +905,7 @@
       <w:r>
         <w:rPr>
           <w:rFonts w:ascii="Arial Narrow" w:hAnsi="Arial Narrow" w:cstheme="minorBidi"/>
+          <w:highlight w:val="yellow"/>
           <w:lang w:val="pt-BR"/>
         </w:rPr>
         <w:t>: dinâmicas e lugares. </w:t>
@@ -888,6 +914,7 @@
         <w:rPr>
           <w:rFonts w:ascii="Arial Narrow" w:hAnsi="Arial Narrow" w:cstheme="minorBidi"/>
           <w:b/>
+          <w:highlight w:val="yellow"/>
           <w:lang w:val="pt-BR"/>
         </w:rPr>
         <w:t>Educação &amp; Sociedade</w:t>
@@ -895,6 +922,7 @@
       <w:r>
         <w:rPr>
           <w:rFonts w:ascii="Arial Narrow" w:hAnsi="Arial Narrow" w:cstheme="minorBidi"/>
+          <w:highlight w:val="yellow"/>
           <w:lang w:val="pt-BR"/>
         </w:rPr>
         <w:t xml:space="preserve">,  </w:t>
@@ -902,6 +930,7 @@
       <w:r>
         <w:rPr>
           <w:rFonts w:ascii="Arial Narrow" w:hAnsi="Arial Narrow" w:cstheme="minorBidi"/>
+          <w:highlight w:val="yellow"/>
           <w:lang w:val="pt-BR"/>
         </w:rPr>
         <w:t>Campinas,</w:t>
@@ -909,6 +938,7 @@
       <w:r>
         <w:rPr>
           <w:rFonts w:ascii="Arial Narrow" w:hAnsi="Arial Narrow" w:cstheme="minorBidi"/>
+          <w:highlight w:val="yellow"/>
           <w:lang w:val="pt-BR"/>
         </w:rPr>
         <w:t xml:space="preserve">  v. 31, n. 113, p. 1319-1335,  dez.  </w:t>
@@ -916,6 +946,7 @@
       <w:r>
         <w:rPr>
           <w:rFonts w:ascii="Arial Narrow" w:hAnsi="Arial Narrow" w:cstheme="minorBidi"/>
+          <w:highlight w:val="yellow"/>
           <w:lang w:val="pt-BR"/>
         </w:rPr>
         <w:t>2010.</w:t>
@@ -923,6 +954,7 @@
       <w:r>
         <w:rPr>
           <w:rFonts w:ascii="Arial Narrow" w:hAnsi="Arial Narrow" w:cstheme="minorBidi"/>
+          <w:highlight w:val="yellow"/>
           <w:lang w:val="pt-BR"/>
         </w:rPr>
         <w:t xml:space="preserve">   Disponível em &lt;</w:t>
@@ -931,6 +963,7 @@
       <w:r>
         <w:rPr>
           <w:rFonts w:ascii="Arial Narrow" w:hAnsi="Arial Narrow" w:cstheme="minorBidi"/>
+          <w:highlight w:val="yellow"/>
           <w:lang w:val="pt-BR"/>
         </w:rPr>
         <w:t>http://dx.doi.org/10.</w:t>
@@ -939,6 +972,7 @@
       <w:r>
         <w:rPr>
           <w:rFonts w:ascii="Arial Narrow" w:hAnsi="Arial Narrow" w:cstheme="minorBidi"/>
+          <w:highlight w:val="yellow"/>
           <w:lang w:val="pt-BR"/>
         </w:rPr>
         <w:t xml:space="preserve">1590/S0101-73302010000400014&gt;. </w:t>
@@ -946,6 +980,7 @@
       <w:r>
         <w:rPr>
           <w:rFonts w:ascii="Arial Narrow" w:hAnsi="Arial Narrow"/>
+          <w:highlight w:val="yellow"/>
           <w:lang w:val="pt-BR"/>
         </w:rPr>
         <w:t xml:space="preserve">Acesso </w:t>
@@ -953,6 +988,7 @@
       <w:r>
         <w:rPr>
           <w:rFonts w:ascii="Arial Narrow" w:hAnsi="Arial Narrow" w:cstheme="minorBidi"/>
+          <w:highlight w:val="yellow"/>
           <w:lang w:val="pt-BR"/>
         </w:rPr>
         <w:t>em  02  set.  2018.</w:t>
@@ -1045,7 +1081,21 @@
           <w:rFonts w:ascii="Arial Narrow" w:hAnsi="Arial Narrow" w:cstheme="minorBidi"/>
           <w:lang w:val="pt-BR"/>
         </w:rPr>
-        <w:t xml:space="preserve">  v. 15, n. 39, p. 1199-1206,  dez.  </w:t>
+        <w:t xml:space="preserve">  v. 15, n. </w:t>
+      </w:r>
+      <w:r>
+        <w:rPr>
+          <w:rFonts w:ascii="Arial Narrow" w:hAnsi="Arial Narrow" w:cstheme="minorBidi"/>
+          <w:lang w:val="pt-BR"/>
+        </w:rPr>
+        <w:t>39</w:t>
+      </w:r>
+      <w:r>
+        <w:rPr>
+          <w:rFonts w:ascii="Arial Narrow" w:hAnsi="Arial Narrow" w:cstheme="minorBidi"/>
+          <w:lang w:val="pt-BR"/>
+        </w:rPr>
+        <w:t xml:space="preserve">, p. 1199-1206,  dez.  </w:t>
       </w:r>
       <w:r>
         <w:rPr>
@@ -4751,7 +4801,7 @@
 </file>
 
 <file path=customXml/itemProps1.xml><?xml version="1.0" encoding="utf-8"?>
-<ds:datastoreItem xmlns:ds="http://schemas.openxmlformats.org/officeDocument/2006/customXml" ds:itemID="{C0B3DC56-23F6-4344-8F41-8F57536D4A68}">
+<ds:datastoreItem xmlns:ds="http://schemas.openxmlformats.org/officeDocument/2006/customXml" ds:itemID="{8DE3055D-6444-4854-BC0B-73716A88332E}">
   <ds:schemaRefs>
     <ds:schemaRef ds:uri="http://schemas.openxmlformats.org/officeDocument/2006/bibliography"/>
   </ds:schemaRefs>

</xml_diff>